<commit_message>
Poprawione laby z systmem operacyjnym
</commit_message>
<xml_diff>
--- a/Lab2/OS/MED_LAB2_Zad3.docx
+++ b/Lab2/OS/MED_LAB2_Zad3.docx
@@ -63,7 +63,7 @@
         <w:t>Laboratorium 2</w:t>
       </w:r>
     </w:p>
-    <w:p xmlns:wp14="http://schemas.microsoft.com/office/word/2010/wordml" wp14:paraId="40090C48" wp14:textId="2E8405BA">
+    <w:p xmlns:wp14="http://schemas.microsoft.com/office/word/2010/wordml" wp14:paraId="40090C48" wp14:textId="7E2819FF">
       <w:pPr>
         <w:spacing w:after="160" w:line="259" w:lineRule="auto"/>
         <w:rPr>
@@ -96,12 +96,9 @@
           <w:szCs w:val="22"/>
           <w:lang w:val="pl-PL"/>
         </w:rPr>
-        <w:t>Zadanie 3</w:t>
-      </w:r>
-    </w:p>
-    <w:p xmlns:wp14="http://schemas.microsoft.com/office/word/2010/wordml" wp14:paraId="1D811798" wp14:textId="5701F0F8">
-      <w:pPr>
-        <w:spacing w:after="160" w:line="259" w:lineRule="auto"/>
+        <w:t xml:space="preserve">Zadanie </w:t>
+      </w:r>
+      <w:r>
         <w:rPr>
           <w:rFonts w:ascii="Calibri" w:hAnsi="Calibri" w:eastAsia="Calibri" w:cs="Calibri"/>
           <w:b w:val="0"/>
@@ -116,9 +113,10 @@
           <w:szCs w:val="22"/>
           <w:lang w:val="pl-PL"/>
         </w:rPr>
-      </w:pPr>
-    </w:p>
-    <w:p xmlns:wp14="http://schemas.microsoft.com/office/word/2010/wordml" wp14:paraId="0923B771" wp14:textId="5A6EECA4">
+        <w:t>3</w:t>
+      </w:r>
+    </w:p>
+    <w:p xmlns:wp14="http://schemas.microsoft.com/office/word/2010/wordml" wp14:paraId="1D811798" wp14:textId="5701F0F8">
       <w:pPr>
         <w:spacing w:after="160" w:line="259" w:lineRule="auto"/>
         <w:rPr>
@@ -136,7 +134,10 @@
           <w:lang w:val="pl-PL"/>
         </w:rPr>
       </w:pPr>
-      <w:r>
+    </w:p>
+    <w:p xmlns:wp14="http://schemas.microsoft.com/office/word/2010/wordml" wp14:paraId="0923B771" wp14:textId="5A6EECA4">
+      <w:pPr>
+        <w:spacing w:after="160" w:line="259" w:lineRule="auto"/>
         <w:rPr>
           <w:rFonts w:ascii="Calibri" w:hAnsi="Calibri" w:eastAsia="Calibri" w:cs="Calibri"/>
           <w:b w:val="0"/>
@@ -151,12 +152,8 @@
           <w:szCs w:val="22"/>
           <w:lang w:val="pl-PL"/>
         </w:rPr>
-        <w:t>GRUPA WCY21IJ1N1</w:t>
-      </w:r>
-    </w:p>
-    <w:p xmlns:wp14="http://schemas.microsoft.com/office/word/2010/wordml" wp14:paraId="22008CA2" wp14:textId="62BC4391">
-      <w:pPr>
-        <w:spacing w:after="160" w:line="259" w:lineRule="auto"/>
+      </w:pPr>
+      <w:r>
         <w:rPr>
           <w:rFonts w:ascii="Calibri" w:hAnsi="Calibri" w:eastAsia="Calibri" w:cs="Calibri"/>
           <w:b w:val="0"/>
@@ -171,9 +168,10 @@
           <w:szCs w:val="22"/>
           <w:lang w:val="pl-PL"/>
         </w:rPr>
-      </w:pPr>
-    </w:p>
-    <w:p xmlns:wp14="http://schemas.microsoft.com/office/word/2010/wordml" wp14:paraId="0D1610CE" wp14:textId="18AAD716">
+        <w:t>GRUPA WCY21IJ1N1</w:t>
+      </w:r>
+    </w:p>
+    <w:p xmlns:wp14="http://schemas.microsoft.com/office/word/2010/wordml" wp14:paraId="22008CA2" wp14:textId="62BC4391">
       <w:pPr>
         <w:spacing w:after="160" w:line="259" w:lineRule="auto"/>
         <w:rPr>
@@ -191,7 +189,10 @@
           <w:lang w:val="pl-PL"/>
         </w:rPr>
       </w:pPr>
-      <w:r>
+    </w:p>
+    <w:p xmlns:wp14="http://schemas.microsoft.com/office/word/2010/wordml" wp14:paraId="0D1610CE" wp14:textId="18AAD716">
+      <w:pPr>
+        <w:spacing w:after="160" w:line="259" w:lineRule="auto"/>
         <w:rPr>
           <w:rFonts w:ascii="Calibri" w:hAnsi="Calibri" w:eastAsia="Calibri" w:cs="Calibri"/>
           <w:b w:val="0"/>
@@ -206,12 +207,8 @@
           <w:szCs w:val="22"/>
           <w:lang w:val="pl-PL"/>
         </w:rPr>
-        <w:t>Opracowali:</w:t>
-      </w:r>
-    </w:p>
-    <w:p xmlns:wp14="http://schemas.microsoft.com/office/word/2010/wordml" wp14:paraId="0C65C8AF" wp14:textId="0A08DCB1">
-      <w:pPr>
-        <w:spacing w:after="160" w:line="259" w:lineRule="auto"/>
+      </w:pPr>
+      <w:r>
         <w:rPr>
           <w:rFonts w:ascii="Calibri" w:hAnsi="Calibri" w:eastAsia="Calibri" w:cs="Calibri"/>
           <w:b w:val="0"/>
@@ -226,8 +223,12 @@
           <w:szCs w:val="22"/>
           <w:lang w:val="pl-PL"/>
         </w:rPr>
-      </w:pPr>
-      <w:r>
+        <w:t>Opracowali:</w:t>
+      </w:r>
+    </w:p>
+    <w:p xmlns:wp14="http://schemas.microsoft.com/office/word/2010/wordml" wp14:paraId="0C65C8AF" wp14:textId="0A08DCB1">
+      <w:pPr>
+        <w:spacing w:after="160" w:line="259" w:lineRule="auto"/>
         <w:rPr>
           <w:rFonts w:ascii="Calibri" w:hAnsi="Calibri" w:eastAsia="Calibri" w:cs="Calibri"/>
           <w:b w:val="0"/>
@@ -242,12 +243,8 @@
           <w:szCs w:val="22"/>
           <w:lang w:val="pl-PL"/>
         </w:rPr>
-        <w:t>Karczewski Paweł</w:t>
-      </w:r>
-    </w:p>
-    <w:p xmlns:wp14="http://schemas.microsoft.com/office/word/2010/wordml" wp14:paraId="15E884CE" wp14:textId="0FBF861F">
-      <w:pPr>
-        <w:spacing w:after="160" w:line="259" w:lineRule="auto"/>
+      </w:pPr>
+      <w:r>
         <w:rPr>
           <w:rFonts w:ascii="Calibri" w:hAnsi="Calibri" w:eastAsia="Calibri" w:cs="Calibri"/>
           <w:b w:val="0"/>
@@ -262,8 +259,12 @@
           <w:szCs w:val="22"/>
           <w:lang w:val="pl-PL"/>
         </w:rPr>
-      </w:pPr>
-      <w:r>
+        <w:t>Karczewski Paweł</w:t>
+      </w:r>
+    </w:p>
+    <w:p xmlns:wp14="http://schemas.microsoft.com/office/word/2010/wordml" wp14:paraId="15E884CE" wp14:textId="0FBF861F">
+      <w:pPr>
+        <w:spacing w:after="160" w:line="259" w:lineRule="auto"/>
         <w:rPr>
           <w:rFonts w:ascii="Calibri" w:hAnsi="Calibri" w:eastAsia="Calibri" w:cs="Calibri"/>
           <w:b w:val="0"/>
@@ -278,57 +279,60 @@
           <w:szCs w:val="22"/>
           <w:lang w:val="pl-PL"/>
         </w:rPr>
-        <w:t>Tarkowski Adam</w:t>
-      </w:r>
-    </w:p>
-    <w:p xmlns:wp14="http://schemas.microsoft.com/office/word/2010/wordml" wp14:paraId="195D1985" wp14:textId="32AAD6C1">
-      <w:r>
-        <w:br w:type="page"/>
-      </w:r>
-    </w:p>
-    <w:p xmlns:wp14="http://schemas.microsoft.com/office/word/2010/wordml" wp14:paraId="53495C1B" wp14:textId="0A720E7A">
-      <w:pPr>
-        <w:pStyle w:val="Heading1"/>
-        <w:rPr>
-          <w:noProof w:val="0"/>
-          <w:lang w:val="pl-PL"/>
-        </w:rPr>
-      </w:pPr>
-      <w:r>
-        <w:rPr>
-          <w:noProof w:val="0"/>
-          <w:lang w:val="pl-PL"/>
-        </w:rPr>
-        <w:t>Treść zadania</w:t>
-      </w:r>
-    </w:p>
-    <w:p xmlns:wp14="http://schemas.microsoft.com/office/word/2010/wordml" wp14:paraId="1EC7383D" wp14:textId="73C6CC88">
-      <w:pPr>
-        <w:pStyle w:val="Normal"/>
-        <w:rPr>
-          <w:noProof w:val="0"/>
-          <w:lang w:val="pl-PL"/>
-        </w:rPr>
-      </w:pPr>
-    </w:p>
-    <w:p xmlns:wp14="http://schemas.microsoft.com/office/word/2010/wordml" wp14:paraId="57375426" wp14:textId="701B3874">
-      <w:pPr>
-        <w:pStyle w:val="Normal"/>
       </w:pPr>
       <w:r>
         <w:rPr>
           <w:rFonts w:ascii="Calibri" w:hAnsi="Calibri" w:eastAsia="Calibri" w:cs="Calibri"/>
-          <w:noProof w:val="0"/>
+          <w:b w:val="0"/>
+          <w:bCs w:val="0"/>
+          <w:i w:val="0"/>
+          <w:iCs w:val="0"/>
+          <w:caps w:val="0"/>
+          <w:smallCaps w:val="0"/>
+          <w:noProof w:val="0"/>
+          <w:color w:val="000000" w:themeColor="text1" w:themeTint="FF" w:themeShade="FF"/>
           <w:sz w:val="22"/>
           <w:szCs w:val="22"/>
           <w:lang w:val="pl-PL"/>
         </w:rPr>
-        <w:t>Przez cały okres eksploatacji pewnego systemu operacyjnego (OS) zbierano dane dotyczące liczby błędów krytycznych wykrytych w tym czasie w oprogramowaniu. Zebrane obserwacje w układzie miesięcznym przedstawiono w tabeli 3.</w:t>
-      </w:r>
-    </w:p>
-    <w:p>
-      <w:pPr>
-        <w:pStyle w:val="Normal"/>
+        <w:t>Tarkowski Adam</w:t>
+      </w:r>
+    </w:p>
+    <w:p xmlns:wp14="http://schemas.microsoft.com/office/word/2010/wordml" wp14:paraId="195D1985" wp14:textId="32AAD6C1">
+      <w:r>
+        <w:br w:type="page"/>
+      </w:r>
+    </w:p>
+    <w:p xmlns:wp14="http://schemas.microsoft.com/office/word/2010/wordml" wp14:paraId="53495C1B" wp14:textId="0A720E7A">
+      <w:pPr>
+        <w:pStyle w:val="Heading1"/>
+        <w:rPr>
+          <w:noProof w:val="0"/>
+          <w:lang w:val="pl-PL"/>
+        </w:rPr>
+      </w:pPr>
+      <w:r>
+        <w:rPr>
+          <w:noProof w:val="0"/>
+          <w:lang w:val="pl-PL"/>
+        </w:rPr>
+        <w:t>Treść zadania</w:t>
+      </w:r>
+    </w:p>
+    <w:p xmlns:wp14="http://schemas.microsoft.com/office/word/2010/wordml" wp14:paraId="1EC7383D" wp14:textId="73C6CC88">
+      <w:pPr>
+        <w:pStyle w:val="Normal"/>
+        <w:rPr>
+          <w:noProof w:val="0"/>
+          <w:lang w:val="pl-PL"/>
+        </w:rPr>
+      </w:pPr>
+    </w:p>
+    <w:p xmlns:wp14="http://schemas.microsoft.com/office/word/2010/wordml" wp14:paraId="57375426" wp14:textId="701B3874">
+      <w:pPr>
+        <w:pStyle w:val="Normal"/>
+      </w:pPr>
+      <w:r>
         <w:rPr>
           <w:rFonts w:ascii="Calibri" w:hAnsi="Calibri" w:eastAsia="Calibri" w:cs="Calibri"/>
           <w:noProof w:val="0"/>
@@ -336,6 +340,19 @@
           <w:szCs w:val="22"/>
           <w:lang w:val="pl-PL"/>
         </w:rPr>
+        <w:t>Przez cały okres eksploatacji pewnego systemu operacyjnego (OS) zbierano dane dotyczące liczby błędów krytycznych wykrytych w tym czasie w oprogramowaniu. Zebrane obserwacje w układzie miesięcznym przedstawiono w tabeli 3.</w:t>
+      </w:r>
+    </w:p>
+    <w:p>
+      <w:pPr>
+        <w:pStyle w:val="Normal"/>
+        <w:rPr>
+          <w:rFonts w:ascii="Calibri" w:hAnsi="Calibri" w:eastAsia="Calibri" w:cs="Calibri"/>
+          <w:noProof w:val="0"/>
+          <w:sz w:val="22"/>
+          <w:szCs w:val="22"/>
+          <w:lang w:val="pl-PL"/>
+        </w:rPr>
       </w:pPr>
     </w:p>
     <w:p>
@@ -344,7 +361,7 @@
       </w:pPr>
       <w:r>
         <w:drawing>
-          <wp:inline wp14:editId="717A2CFA" wp14:anchorId="445A5A42">
+          <wp:inline wp14:editId="14BD9A47" wp14:anchorId="445A5A42">
             <wp:extent cx="5686425" cy="4276666"/>
             <wp:effectExtent l="0" t="0" r="0" b="0"/>
             <wp:docPr id="702756320" name="" title=""/>
@@ -359,7 +376,7 @@
                     <pic:cNvPicPr/>
                   </pic:nvPicPr>
                   <pic:blipFill>
-                    <a:blip r:embed="R1aa8419744db4821">
+                    <a:blip r:embed="Rd5bfd05796e441be">
                       <a:extLst>
                         <a:ext xmlns:a="http://schemas.openxmlformats.org/drawingml/2006/main" uri="{28A0092B-C50C-407E-A947-70E740481C1C}">
                           <a14:useLocalDpi val="0"/>
@@ -550,10 +567,10 @@
       </w:pPr>
       <w:r>
         <w:drawing>
-          <wp:inline wp14:editId="76274192" wp14:anchorId="2940A7E6">
-            <wp:extent cx="4572000" cy="3438525"/>
+          <wp:inline wp14:editId="7F082484" wp14:anchorId="384D607C">
+            <wp:extent cx="4572000" cy="3076575"/>
             <wp:effectExtent l="0" t="0" r="0" b="0"/>
-            <wp:docPr id="1510856333" name="" title=""/>
+            <wp:docPr id="81349035" name="" title=""/>
             <wp:cNvGraphicFramePr>
               <a:graphicFrameLocks noChangeAspect="1"/>
             </wp:cNvGraphicFramePr>
@@ -565,7 +582,7 @@
                     <pic:cNvPicPr/>
                   </pic:nvPicPr>
                   <pic:blipFill>
-                    <a:blip r:embed="R623581875f46424a">
+                    <a:blip r:embed="R14b57d3189bf4a4e">
                       <a:extLst>
                         <a:ext xmlns:a="http://schemas.openxmlformats.org/drawingml/2006/main" uri="{28A0092B-C50C-407E-A947-70E740481C1C}">
                           <a14:useLocalDpi val="0"/>
@@ -579,7 +596,7 @@
                   <pic:spPr>
                     <a:xfrm>
                       <a:off x="0" y="0"/>
-                      <a:ext cx="4572000" cy="3438525"/>
+                      <a:ext cx="4572000" cy="3076575"/>
                     </a:xfrm>
                     <a:prstGeom prst="rect">
                       <a:avLst/>
@@ -685,10 +702,10 @@
       </w:pPr>
       <w:r>
         <w:drawing>
-          <wp:inline wp14:editId="272724E5" wp14:anchorId="099CA362">
-            <wp:extent cx="5486400" cy="4171950"/>
+          <wp:inline wp14:editId="0406480A" wp14:anchorId="210F0579">
+            <wp:extent cx="5697838" cy="3952875"/>
             <wp:effectExtent l="0" t="0" r="0" b="0"/>
-            <wp:docPr id="470576477" name="" title=""/>
+            <wp:docPr id="1821297384" name="" title=""/>
             <wp:cNvGraphicFramePr>
               <a:graphicFrameLocks noChangeAspect="1"/>
             </wp:cNvGraphicFramePr>
@@ -700,7 +717,7 @@
                     <pic:cNvPicPr/>
                   </pic:nvPicPr>
                   <pic:blipFill>
-                    <a:blip r:embed="Ra7673851854f4d39">
+                    <a:blip r:embed="R278c226fd6f149d0">
                       <a:extLst>
                         <a:ext xmlns:a="http://schemas.openxmlformats.org/drawingml/2006/main" uri="{28A0092B-C50C-407E-A947-70E740481C1C}">
                           <a14:useLocalDpi val="0"/>
@@ -714,7 +731,7 @@
                   <pic:spPr>
                     <a:xfrm>
                       <a:off x="0" y="0"/>
-                      <a:ext cx="5486400" cy="4171950"/>
+                      <a:ext cx="5697838" cy="3952875"/>
                     </a:xfrm>
                     <a:prstGeom prst="rect">
                       <a:avLst/>
@@ -737,7 +754,11 @@
       </w:r>
       <w:r>
         <w:rPr/>
-        <w:t>średniokwadratowy z tego modelu wynosi ok 506</w:t>
+        <w:t xml:space="preserve">średniokwadratowy z tego modelu wynosi ok </w:t>
+      </w:r>
+      <w:r>
+        <w:rPr/>
+        <w:t>603</w:t>
       </w:r>
     </w:p>
     <w:p>
@@ -769,12 +790,23 @@
       <w:pPr>
         <w:pStyle w:val="Normal"/>
         <w:bidi w:val="0"/>
+        <w:jc w:val="center"/>
       </w:pPr>
       <m:oMathPara xmlns:m="http://schemas.openxmlformats.org/officeDocument/2006/math">
         <m:oMath xmlns:m="http://schemas.openxmlformats.org/officeDocument/2006/math">
           <m:r xmlns:m="http://schemas.openxmlformats.org/officeDocument/2006/math">
             <m:t xmlns:m="http://schemas.openxmlformats.org/officeDocument/2006/math">𝑦</m:t>
           </m:r>
+          <m:d xmlns:m="http://schemas.openxmlformats.org/officeDocument/2006/math">
+            <m:dPr>
+              <m:ctrlPr/>
+            </m:dPr>
+            <m:e>
+              <m:r>
+                <m:t>𝑡</m:t>
+              </m:r>
+            </m:e>
+          </m:d>
           <m:r xmlns:m="http://schemas.openxmlformats.org/officeDocument/2006/math">
             <m:t xmlns:m="http://schemas.openxmlformats.org/officeDocument/2006/math"> = </m:t>
           </m:r>
@@ -784,12 +816,18 @@
             </m:fPr>
             <m:num>
               <m:r>
-                <m:t>𝑠</m:t>
+                <m:t>𝑘</m:t>
               </m:r>
             </m:num>
             <m:den>
               <m:r>
                 <m:t>1 + </m:t>
+              </m:r>
+              <m:r>
+                <m:t>𝑏</m:t>
+              </m:r>
+              <m:r>
+                <m:t>⋅</m:t>
               </m:r>
               <m:sSup>
                 <m:sSupPr>
@@ -804,28 +842,9 @@
                   <m:r>
                     <m:t>−</m:t>
                   </m:r>
-                  <m:d>
-                    <m:dPr>
-                      <m:ctrlPr/>
-                    </m:dPr>
-                    <m:e>
-                      <m:r>
-                        <m:t>𝑎</m:t>
-                      </m:r>
-                      <m:r>
-                        <m:t>⋅</m:t>
-                      </m:r>
-                      <m:r>
-                        <m:t>𝑥</m:t>
-                      </m:r>
-                      <m:r>
-                        <m:t> + </m:t>
-                      </m:r>
-                      <m:r>
-                        <m:t>𝑏</m:t>
-                      </m:r>
-                    </m:e>
-                  </m:d>
+                  <m:r>
+                    <m:t>𝑎𝑡</m:t>
+                  </m:r>
                 </m:sup>
               </m:sSup>
             </m:den>
@@ -837,6 +856,7 @@
       <w:pPr>
         <w:pStyle w:val="Normal"/>
         <w:bidi w:val="0"/>
+        <w:jc w:val="left"/>
       </w:pPr>
       <w:r>
         <w:rPr/>
@@ -850,7 +870,11 @@
       </w:pPr>
       <w:r>
         <w:rPr/>
-        <w:t>y – to ilość błędów</w:t>
+        <w:t xml:space="preserve">y – to </w:t>
+      </w:r>
+      <w:r>
+        <w:rPr/>
+        <w:t>sumaryczna ilość błędów w miesiącu t</w:t>
       </w:r>
     </w:p>
     <w:p>
@@ -860,81 +884,165 @@
       </w:pPr>
       <w:r>
         <w:rPr/>
-        <w:t xml:space="preserve">s – przewidywana maksymalna liczba błędów. </w:t>
-      </w:r>
-      <w:r>
-        <w:rPr/>
-        <w:t>Załóżmy,</w:t>
-      </w:r>
-      <w:r>
-        <w:rPr/>
-        <w:t xml:space="preserve"> że jest to maksymalna wartość y + 1.</w:t>
+        <w:t>a,b</w:t>
+      </w:r>
+      <w:r>
+        <w:rPr/>
+        <w:t>,k</w:t>
+      </w:r>
+      <w:r>
+        <w:rPr/>
+        <w:t xml:space="preserve"> – parametry funkcji logistycznej</w:t>
       </w:r>
     </w:p>
     <w:p>
       <w:pPr>
         <w:pStyle w:val="Normal"/>
         <w:bidi w:val="0"/>
-      </w:pPr>
-      <w:r>
-        <w:rPr/>
-        <w:t>a,b</w:t>
-      </w:r>
-      <w:r>
-        <w:rPr/>
-        <w:t xml:space="preserve"> - współczynniki </w:t>
-      </w:r>
-      <w:r>
-        <w:rPr/>
-        <w:t>funkc</w:t>
-      </w:r>
-      <w:r>
-        <w:rPr/>
-        <w:t>ji logitowej</w:t>
+        <w:jc w:val="left"/>
+      </w:pPr>
+      <w:r>
+        <w:rPr/>
+        <w:t xml:space="preserve">Aby wyliczyć a, b i k skorzystamy z metody </w:t>
+      </w:r>
+      <w:r>
+        <w:rPr/>
+        <w:t>Hotellinga</w:t>
+      </w:r>
+      <w:r>
+        <w:rPr/>
+        <w:t xml:space="preserve">. Na początku korzystając z takiego równania wyliczymy </w:t>
+      </w:r>
+      <w:r>
+        <w:rPr/>
+        <w:t>parametry a oraz k</w:t>
+      </w:r>
+      <w:r>
+        <w:rPr/>
+        <w:t>:</w:t>
       </w:r>
     </w:p>
     <w:p>
       <w:pPr>
         <w:pStyle w:val="Normal"/>
         <w:bidi w:val="0"/>
-      </w:pPr>
-      <w:r>
-        <w:rPr/>
-        <w:t>Po prostych przekształceniach możemy przerobić to</w:t>
-      </w:r>
-      <w:r>
-        <w:rPr/>
-        <w:t xml:space="preserve"> na</w:t>
-      </w:r>
-      <w:r>
-        <w:rPr/>
-        <w:t xml:space="preserve"> model liniowy:</w:t>
-      </w:r>
-    </w:p>
-    <w:p>
-      <w:pPr>
-        <w:pStyle w:val="Normal"/>
-        <w:bidi w:val="0"/>
+        <w:jc w:val="center"/>
       </w:pPr>
       <m:oMathPara xmlns:m="http://schemas.openxmlformats.org/officeDocument/2006/math">
         <m:oMath xmlns:m="http://schemas.openxmlformats.org/officeDocument/2006/math">
+          <m:f xmlns:m="http://schemas.openxmlformats.org/officeDocument/2006/math">
+            <m:fPr>
+              <m:ctrlPr/>
+            </m:fPr>
+            <m:num>
+              <m:r>
+                <m:rPr>
+                  <m:sty m:val="p"/>
+                </m:rPr>
+                <m:t>Δ</m:t>
+              </m:r>
+              <m:r>
+                <m:t>𝑦</m:t>
+              </m:r>
+            </m:num>
+            <m:den>
+              <m:r>
+                <m:t>𝑦</m:t>
+              </m:r>
+            </m:den>
+          </m:f>
+          <m:r xmlns:m="http://schemas.openxmlformats.org/officeDocument/2006/math">
+            <m:t xmlns:m="http://schemas.openxmlformats.org/officeDocument/2006/math">=</m:t>
+          </m:r>
           <m:r xmlns:m="http://schemas.openxmlformats.org/officeDocument/2006/math">
             <m:t xmlns:m="http://schemas.openxmlformats.org/officeDocument/2006/math">𝑎</m:t>
           </m:r>
           <m:r xmlns:m="http://schemas.openxmlformats.org/officeDocument/2006/math">
-            <m:t xmlns:m="http://schemas.openxmlformats.org/officeDocument/2006/math">⋅</m:t>
+            <m:t xmlns:m="http://schemas.openxmlformats.org/officeDocument/2006/math">−</m:t>
+          </m:r>
+          <m:f xmlns:m="http://schemas.openxmlformats.org/officeDocument/2006/math">
+            <m:fPr>
+              <m:ctrlPr/>
+            </m:fPr>
+            <m:num>
+              <m:r>
+                <m:t>𝑎</m:t>
+              </m:r>
+            </m:num>
+            <m:den>
+              <m:r>
+                <m:t>𝑘</m:t>
+              </m:r>
+            </m:den>
+          </m:f>
+          <m:r xmlns:m="http://schemas.openxmlformats.org/officeDocument/2006/math">
+            <m:t xmlns:m="http://schemas.openxmlformats.org/officeDocument/2006/math">𝑦</m:t>
+          </m:r>
+        </m:oMath>
+      </m:oMathPara>
+    </w:p>
+    <w:p>
+      <w:pPr>
+        <w:pStyle w:val="Normal"/>
+        <w:bidi w:val="0"/>
+        <w:jc w:val="left"/>
+      </w:pPr>
+      <w:r>
+        <w:rPr/>
+        <w:t>Gdzie:</w:t>
+      </w:r>
+    </w:p>
+    <w:p>
+      <w:pPr>
+        <w:pStyle w:val="Normal"/>
+        <w:bidi w:val="0"/>
+        <w:jc w:val="left"/>
+      </w:pPr>
+      <m:oMathPara xmlns:m="http://schemas.openxmlformats.org/officeDocument/2006/math">
+        <m:oMath xmlns:m="http://schemas.openxmlformats.org/officeDocument/2006/math">
+          <m:r xmlns:m="http://schemas.openxmlformats.org/officeDocument/2006/math">
+            <m:rPr xmlns:m="http://schemas.openxmlformats.org/officeDocument/2006/math">
+              <m:sty m:val="p"/>
+            </m:rPr>
+            <m:t xmlns:m="http://schemas.openxmlformats.org/officeDocument/2006/math">Δ</m:t>
           </m:r>
           <m:r xmlns:m="http://schemas.openxmlformats.org/officeDocument/2006/math">
-            <m:t xmlns:m="http://schemas.openxmlformats.org/officeDocument/2006/math">𝑥</m:t>
+            <m:t xmlns:m="http://schemas.openxmlformats.org/officeDocument/2006/math">𝑦</m:t>
           </m:r>
           <m:r xmlns:m="http://schemas.openxmlformats.org/officeDocument/2006/math">
-            <m:t xmlns:m="http://schemas.openxmlformats.org/officeDocument/2006/math"> + </m:t>
+            <m:t xmlns:m="http://schemas.openxmlformats.org/officeDocument/2006/math"> </m:t>
           </m:r>
+        </m:oMath>
+      </m:oMathPara>
+      <w:r>
+        <w:rPr/>
+        <w:t>- przyrost błędów w danym miesiącu</w:t>
+      </w:r>
+    </w:p>
+    <w:p>
+      <w:pPr>
+        <w:pStyle w:val="Normal"/>
+        <w:bidi w:val="0"/>
+        <w:jc w:val="left"/>
+      </w:pPr>
+      <w:r>
+        <w:rPr/>
+        <w:t>Parametr b liczymy używając tego rówania:</w:t>
+      </w:r>
+    </w:p>
+    <w:p>
+      <w:pPr>
+        <w:pStyle w:val="Normal"/>
+        <w:bidi w:val="0"/>
+        <w:jc w:val="center"/>
+      </w:pPr>
+      <m:oMathPara xmlns:m="http://schemas.openxmlformats.org/officeDocument/2006/math">
+        <m:oMath xmlns:m="http://schemas.openxmlformats.org/officeDocument/2006/math">
           <m:r xmlns:m="http://schemas.openxmlformats.org/officeDocument/2006/math">
             <m:t xmlns:m="http://schemas.openxmlformats.org/officeDocument/2006/math">𝑏</m:t>
           </m:r>
           <m:r xmlns:m="http://schemas.openxmlformats.org/officeDocument/2006/math">
-            <m:t xmlns:m="http://schemas.openxmlformats.org/officeDocument/2006/math"> = </m:t>
+            <m:t xmlns:m="http://schemas.openxmlformats.org/officeDocument/2006/math">=</m:t>
           </m:r>
           <m:func xmlns:m="http://schemas.openxmlformats.org/officeDocument/2006/math">
             <m:funcPr>
@@ -945,7 +1053,7 @@
                 <m:rPr>
                   <m:sty m:val="p"/>
                 </m:rPr>
-                <m:t>ln</m:t>
+                <m:t>exp</m:t>
               </m:r>
             </m:fName>
             <m:e>
@@ -959,19 +1067,111 @@
                       <m:ctrlPr/>
                     </m:fPr>
                     <m:num>
+                      <m:nary>
+                        <m:naryPr>
+                          <m:chr m:val="∑"/>
+                          <m:ctrlPr/>
+                        </m:naryPr>
+                        <m:sub>
+                          <m:r>
+                            <m:t>𝑡</m:t>
+                          </m:r>
+                          <m:r>
+                            <m:t>=1</m:t>
+                          </m:r>
+                        </m:sub>
+                        <m:sup>
+                          <m:r>
+                            <m:t>𝑛</m:t>
+                          </m:r>
+                        </m:sup>
+                        <m:e>
+                          <m:func>
+                            <m:funcPr>
+                              <m:ctrlPr/>
+                            </m:funcPr>
+                            <m:fName>
+                              <m:r>
+                                <m:rPr>
+                                  <m:sty m:val="p"/>
+                                </m:rPr>
+                                <m:t>ln</m:t>
+                              </m:r>
+                            </m:fName>
+                            <m:e>
+                              <m:d>
+                                <m:dPr>
+                                  <m:ctrlPr/>
+                                </m:dPr>
+                                <m:e>
+                                  <m:f>
+                                    <m:fPr>
+                                      <m:ctrlPr/>
+                                    </m:fPr>
+                                    <m:num>
+                                      <m:r>
+                                        <m:t>𝑘</m:t>
+                                      </m:r>
+                                    </m:num>
+                                    <m:den>
+                                      <m:r>
+                                        <m:t>𝑦</m:t>
+                                      </m:r>
+                                      <m:d>
+                                        <m:dPr>
+                                          <m:ctrlPr/>
+                                        </m:dPr>
+                                        <m:e>
+                                          <m:r>
+                                            <m:t>𝑡</m:t>
+                                          </m:r>
+                                        </m:e>
+                                      </m:d>
+                                    </m:den>
+                                  </m:f>
+                                  <m:r>
+                                    <m:t>−1</m:t>
+                                  </m:r>
+                                </m:e>
+                              </m:d>
+                            </m:e>
+                          </m:func>
+                        </m:e>
+                      </m:nary>
                       <m:r>
-                        <m:t>𝑦</m:t>
+                        <m:t>+</m:t>
                       </m:r>
+                      <m:r>
+                        <m:t>𝑎</m:t>
+                      </m:r>
+                      <m:nary>
+                        <m:naryPr>
+                          <m:chr m:val="∑"/>
+                          <m:ctrlPr/>
+                        </m:naryPr>
+                        <m:sub>
+                          <m:r>
+                            <m:t>𝑡</m:t>
+                          </m:r>
+                          <m:r>
+                            <m:t>=1</m:t>
+                          </m:r>
+                        </m:sub>
+                        <m:sup>
+                          <m:r>
+                            <m:t>𝑛</m:t>
+                          </m:r>
+                        </m:sup>
+                        <m:e>
+                          <m:r>
+                            <m:t>𝑡</m:t>
+                          </m:r>
+                        </m:e>
+                      </m:nary>
                     </m:num>
                     <m:den>
                       <m:r>
-                        <m:t>𝑠</m:t>
-                      </m:r>
-                      <m:r>
-                        <m:t>−</m:t>
-                      </m:r>
-                      <m:r>
-                        <m:t>𝑦</m:t>
+                        <m:t>𝑛</m:t>
                       </m:r>
                     </m:den>
                   </m:f>
@@ -985,21 +1185,15 @@
     <w:p>
       <w:pPr>
         <w:pStyle w:val="Normal"/>
+        <w:suppressLineNumbers w:val="0"/>
         <w:bidi w:val="0"/>
-      </w:pPr>
-      <w:r>
-        <w:rPr/>
-        <w:t>Współczynniki a i b możemy wyliczyć używając metody najmniejszych kwadratów.</w:t>
-      </w:r>
-    </w:p>
-    <w:p>
-      <w:pPr>
-        <w:pStyle w:val="Normal"/>
-        <w:bidi w:val="0"/>
-      </w:pPr>
-      <w:r>
-        <w:rPr/>
-        <w:t>Gdy już będziemy mieli współczynniki wygenerujemy wartości za pomocą pierwszego wzoru. Wykres wygląda tak:</w:t>
+        <w:spacing w:before="0" w:beforeAutospacing="off" w:after="160" w:afterAutospacing="off" w:line="259" w:lineRule="auto"/>
+        <w:ind w:left="0" w:right="0"/>
+        <w:jc w:val="left"/>
+      </w:pPr>
+      <w:r>
+        <w:rPr/>
+        <w:t>Po wyliczeniu współczynników możemy przetestować jak bardzo mamy przybliżony model:</w:t>
       </w:r>
     </w:p>
     <w:p>
@@ -1008,10 +1202,10 @@
       </w:pPr>
       <w:r>
         <w:drawing>
-          <wp:inline wp14:editId="31B966FD" wp14:anchorId="3CA4D420">
-            <wp:extent cx="4572000" cy="3619500"/>
+          <wp:inline wp14:editId="6C93D47F" wp14:anchorId="17735D18">
+            <wp:extent cx="5090906" cy="3903028"/>
             <wp:effectExtent l="0" t="0" r="0" b="0"/>
-            <wp:docPr id="2004722078" name="" title=""/>
+            <wp:docPr id="533859608" name="" title=""/>
             <wp:cNvGraphicFramePr>
               <a:graphicFrameLocks noChangeAspect="1"/>
             </wp:cNvGraphicFramePr>
@@ -1023,7 +1217,7 @@
                     <pic:cNvPicPr/>
                   </pic:nvPicPr>
                   <pic:blipFill>
-                    <a:blip r:embed="Rcced0041d11b445b">
+                    <a:blip r:embed="R5c0a20a796fa41a6">
                       <a:extLst>
                         <a:ext xmlns:a="http://schemas.openxmlformats.org/drawingml/2006/main" uri="{28A0092B-C50C-407E-A947-70E740481C1C}">
                           <a14:useLocalDpi val="0"/>
@@ -1037,7 +1231,7 @@
                   <pic:spPr>
                     <a:xfrm>
                       <a:off x="0" y="0"/>
-                      <a:ext cx="4572000" cy="3619500"/>
+                      <a:ext cx="5090906" cy="3903028"/>
                     </a:xfrm>
                     <a:prstGeom prst="rect">
                       <a:avLst/>
@@ -1056,7 +1250,11 @@
       </w:pPr>
       <w:r>
         <w:rPr/>
-        <w:t>Błąd średniokwadratowy z tego modelu wynosi ok 325</w:t>
+        <w:t xml:space="preserve">Błąd średniokwadratowy z tego modelu wynosi ok </w:t>
+      </w:r>
+      <w:r>
+        <w:rPr/>
+        <w:t>130</w:t>
       </w:r>
     </w:p>
     <w:p>

</xml_diff>